<commit_message>
Finished Week 17 homework
</commit_message>
<xml_diff>
--- a/Week Twenty-One/21.3 The Final Report .docx
+++ b/Week Twenty-One/21.3 The Final Report .docx
@@ -352,17 +352,7 @@
                 <w:szCs w:val="28"/>
                 <w:u w:val="single"/>
               </w:rPr>
-              <w:t>Evidence relating to theft of valuabl</w:t>
-            </w:r>
-            <w:r>
-              <w:rPr>
-                <w:rFonts w:ascii="Roboto" w:eastAsia="Roboto" w:hAnsi="Roboto" w:cs="Roboto"/>
-                <w:color w:val="1155CC"/>
-                <w:sz w:val="28"/>
-                <w:szCs w:val="28"/>
-                <w:u w:val="single"/>
-              </w:rPr>
-              <w:t>e stamps</w:t>
+              <w:t>Evidence relating to theft of valuable stamps</w:t>
             </w:r>
           </w:hyperlink>
         </w:p>
@@ -468,17 +458,7 @@
                 <w:szCs w:val="28"/>
                 <w:u w:val="single"/>
               </w:rPr>
-              <w:t>Correspondence Evide</w:t>
-            </w:r>
-            <w:r>
-              <w:rPr>
-                <w:rFonts w:ascii="Roboto" w:eastAsia="Roboto" w:hAnsi="Roboto" w:cs="Roboto"/>
-                <w:color w:val="1155CC"/>
-                <w:sz w:val="28"/>
-                <w:szCs w:val="28"/>
-                <w:u w:val="single"/>
-              </w:rPr>
-              <w:t>nce</w:t>
+              <w:t>Correspondence Evidence</w:t>
             </w:r>
           </w:hyperlink>
         </w:p>
@@ -677,13 +657,7 @@
         <w:rPr>
           <w:rFonts w:ascii="Roboto" w:eastAsia="Roboto" w:hAnsi="Roboto" w:cs="Roboto"/>
         </w:rPr>
-        <w:t xml:space="preserve">As described fully in the report, </w:t>
-      </w:r>
-      <w:r>
-        <w:rPr>
-          <w:rFonts w:ascii="Roboto" w:eastAsia="Roboto" w:hAnsi="Roboto" w:cs="Roboto"/>
-        </w:rPr>
-        <w:t xml:space="preserve">Digitech, Inc. made the following findings. </w:t>
+        <w:t xml:space="preserve">As described fully in the report, Digitech, Inc. made the following findings. </w:t>
       </w:r>
     </w:p>
     <w:p>
@@ -2233,11 +2207,6 @@
           <w:rFonts w:ascii="Roboto" w:eastAsia="Roboto" w:hAnsi="Roboto" w:cs="Roboto"/>
         </w:rPr>
         <w:tab/>
-      </w:r>
-      <w:r>
-        <w:rPr>
-          <w:rFonts w:ascii="Roboto" w:eastAsia="Roboto" w:hAnsi="Roboto" w:cs="Roboto"/>
-        </w:rPr>
         <w:t>Personal Email:</w:t>
       </w:r>
       <w:r>
@@ -2356,6 +2325,12 @@
         <w:tab/>
         <w:t xml:space="preserve">Phone Number: </w:t>
       </w:r>
+      <w:r>
+        <w:rPr>
+          <w:rFonts w:ascii="Roboto" w:eastAsia="Roboto" w:hAnsi="Roboto" w:cs="Roboto"/>
+        </w:rPr>
+        <w:t>(571) 308-3236</w:t>
+      </w:r>
     </w:p>
     <w:p>
       <w:pPr>
@@ -2370,6 +2345,12 @@
         <w:tab/>
         <w:t>Email:</w:t>
       </w:r>
+      <w:r>
+        <w:rPr>
+          <w:rFonts w:ascii="Roboto" w:eastAsia="Roboto" w:hAnsi="Roboto" w:cs="Roboto"/>
+        </w:rPr>
+        <w:t xml:space="preserve"> perrypatsum@yahoo.com</w:t>
+      </w:r>
     </w:p>
     <w:p>
       <w:pPr>
@@ -2384,6 +2365,12 @@
         <w:tab/>
         <w:t>Relationship:</w:t>
       </w:r>
+      <w:r>
+        <w:rPr>
+          <w:rFonts w:ascii="Roboto" w:eastAsia="Roboto" w:hAnsi="Roboto" w:cs="Roboto"/>
+        </w:rPr>
+        <w:t xml:space="preserve"> Tracy’s Brother</w:t>
+      </w:r>
     </w:p>
     <w:p>
       <w:pPr>
@@ -2446,6 +2433,12 @@
         <w:tab/>
         <w:t>Email:</w:t>
       </w:r>
+      <w:r>
+        <w:rPr>
+          <w:rFonts w:ascii="Roboto" w:eastAsia="Roboto" w:hAnsi="Roboto" w:cs="Roboto"/>
+        </w:rPr>
+        <w:t xml:space="preserve"> (703) 829-6071</w:t>
+      </w:r>
     </w:p>
     <w:p>
       <w:pPr>
@@ -2460,6 +2453,12 @@
         <w:tab/>
         <w:t>Relationship:</w:t>
       </w:r>
+      <w:r>
+        <w:rPr>
+          <w:rFonts w:ascii="Roboto" w:eastAsia="Roboto" w:hAnsi="Roboto" w:cs="Roboto"/>
+        </w:rPr>
+        <w:t xml:space="preserve"> Daughter of Tracy and Joe</w:t>
+      </w:r>
     </w:p>
     <w:p>
       <w:pPr>
@@ -2534,12 +2533,13 @@
           <w:rFonts w:ascii="Roboto" w:eastAsia="Roboto" w:hAnsi="Roboto" w:cs="Roboto"/>
         </w:rPr>
         <w:tab/>
-      </w:r>
-      <w:r>
-        <w:rPr>
-          <w:rFonts w:ascii="Roboto" w:eastAsia="Roboto" w:hAnsi="Roboto" w:cs="Roboto"/>
-        </w:rPr>
         <w:t>Relationship:</w:t>
+      </w:r>
+      <w:r>
+        <w:rPr>
+          <w:rFonts w:ascii="Roboto" w:eastAsia="Roboto" w:hAnsi="Roboto" w:cs="Roboto"/>
+        </w:rPr>
+        <w:t xml:space="preserve"> Father of Terry</w:t>
       </w:r>
     </w:p>
     <w:p>
@@ -2624,6 +2624,12 @@
         <w:tab/>
         <w:t>Relationship:</w:t>
       </w:r>
+      <w:r>
+        <w:rPr>
+          <w:rFonts w:ascii="Roboto" w:eastAsia="Roboto" w:hAnsi="Roboto" w:cs="Roboto"/>
+        </w:rPr>
+        <w:t xml:space="preserve"> Supervisor at National Gallery</w:t>
+      </w:r>
     </w:p>
     <w:p>
       <w:pPr>
@@ -2781,13 +2787,7 @@
         <w:rPr>
           <w:shd w:val="clear" w:color="auto" w:fill="FFF2CC"/>
         </w:rPr>
-        <w:t xml:space="preserve">[Provide a summary of your conclusions here. Refer to specific artifact numbers from Appendix A </w:t>
-      </w:r>
-      <w:r>
-        <w:rPr>
-          <w:shd w:val="clear" w:color="auto" w:fill="FFF2CC"/>
-        </w:rPr>
-        <w:t xml:space="preserve">and B (see below) to support your conclusions.] </w:t>
+        <w:t xml:space="preserve">[Provide a summary of your conclusions here. Refer to specific artifact numbers from Appendix A and B (see below) to support your conclusions.] </w:t>
       </w:r>
     </w:p>
     <w:p>
@@ -3013,13 +3013,7 @@
         <w:rPr>
           <w:rFonts w:ascii="Roboto" w:eastAsia="Roboto" w:hAnsi="Roboto" w:cs="Roboto"/>
         </w:rPr>
-        <w:t>corresp</w:t>
-      </w:r>
-      <w:r>
-        <w:rPr>
-          <w:rFonts w:ascii="Roboto" w:eastAsia="Roboto" w:hAnsi="Roboto" w:cs="Roboto"/>
-        </w:rPr>
-        <w:t>once</w:t>
+        <w:t>corresponce</w:t>
       </w:r>
       <w:proofErr w:type="spellEnd"/>
       <w:r>
@@ -3029,6 +3023,894 @@
         <w:t xml:space="preserve"> evidence. </w:t>
       </w:r>
     </w:p>
+    <w:tbl>
+      <w:tblPr>
+        <w:tblW w:w="12735" w:type="dxa"/>
+        <w:tblBorders>
+          <w:top w:val="single" w:sz="8" w:space="0" w:color="000000"/>
+          <w:left w:val="single" w:sz="8" w:space="0" w:color="000000"/>
+          <w:bottom w:val="single" w:sz="8" w:space="0" w:color="000000"/>
+          <w:right w:val="single" w:sz="8" w:space="0" w:color="000000"/>
+          <w:insideH w:val="single" w:sz="8" w:space="0" w:color="000000"/>
+          <w:insideV w:val="single" w:sz="8" w:space="0" w:color="000000"/>
+        </w:tblBorders>
+        <w:tblLayout w:type="fixed"/>
+        <w:tblLook w:val="0600" w:firstRow="0" w:lastRow="0" w:firstColumn="0" w:lastColumn="0" w:noHBand="1" w:noVBand="1"/>
+      </w:tblPr>
+      <w:tblGrid>
+        <w:gridCol w:w="1230"/>
+        <w:gridCol w:w="1440"/>
+        <w:gridCol w:w="3645"/>
+        <w:gridCol w:w="4635"/>
+        <w:gridCol w:w="1785"/>
+      </w:tblGrid>
+      <w:tr>
+        <w:trPr>
+          <w:trHeight w:val="510"/>
+        </w:trPr>
+        <w:tc>
+          <w:tcPr>
+            <w:tcW w:w="12735" w:type="dxa"/>
+            <w:gridSpan w:val="5"/>
+            <w:shd w:val="clear" w:color="auto" w:fill="0B5394"/>
+            <w:tcMar>
+              <w:top w:w="100" w:type="dxa"/>
+              <w:left w:w="100" w:type="dxa"/>
+              <w:bottom w:w="100" w:type="dxa"/>
+              <w:right w:w="100" w:type="dxa"/>
+            </w:tcMar>
+          </w:tcPr>
+          <w:p>
+            <w:pPr>
+              <w:widowControl w:val="0"/>
+              <w:spacing w:line="240" w:lineRule="auto"/>
+              <w:jc w:val="center"/>
+              <w:rPr>
+                <w:color w:val="FFFFFF"/>
+              </w:rPr>
+            </w:pPr>
+            <w:r>
+              <w:rPr>
+                <w:color w:val="FFFFFF"/>
+              </w:rPr>
+              <w:t>Master Timeline of NGDC</w:t>
+            </w:r>
+          </w:p>
+        </w:tc>
+      </w:tr>
+      <w:tr>
+        <w:tc>
+          <w:tcPr>
+            <w:tcW w:w="1230" w:type="dxa"/>
+            <w:shd w:val="clear" w:color="auto" w:fill="CFE2F3"/>
+            <w:tcMar>
+              <w:top w:w="100" w:type="dxa"/>
+              <w:left w:w="100" w:type="dxa"/>
+              <w:bottom w:w="100" w:type="dxa"/>
+              <w:right w:w="100" w:type="dxa"/>
+            </w:tcMar>
+          </w:tcPr>
+          <w:p>
+            <w:pPr>
+              <w:widowControl w:val="0"/>
+              <w:pBdr>
+                <w:top w:val="nil"/>
+                <w:left w:val="nil"/>
+                <w:bottom w:val="nil"/>
+                <w:right w:val="nil"/>
+                <w:between w:val="nil"/>
+              </w:pBdr>
+              <w:spacing w:line="240" w:lineRule="auto"/>
+            </w:pPr>
+            <w:r>
+              <w:t>Artifact #</w:t>
+            </w:r>
+          </w:p>
+        </w:tc>
+        <w:tc>
+          <w:tcPr>
+            <w:tcW w:w="1440" w:type="dxa"/>
+            <w:shd w:val="clear" w:color="auto" w:fill="CFE2F3"/>
+            <w:tcMar>
+              <w:top w:w="100" w:type="dxa"/>
+              <w:left w:w="100" w:type="dxa"/>
+              <w:bottom w:w="100" w:type="dxa"/>
+              <w:right w:w="100" w:type="dxa"/>
+            </w:tcMar>
+          </w:tcPr>
+          <w:p>
+            <w:pPr>
+              <w:widowControl w:val="0"/>
+              <w:pBdr>
+                <w:top w:val="nil"/>
+                <w:left w:val="nil"/>
+                <w:bottom w:val="nil"/>
+                <w:right w:val="nil"/>
+                <w:between w:val="nil"/>
+              </w:pBdr>
+              <w:spacing w:line="240" w:lineRule="auto"/>
+            </w:pPr>
+            <w:r>
+              <w:t>Timestamp</w:t>
+            </w:r>
+          </w:p>
+        </w:tc>
+        <w:tc>
+          <w:tcPr>
+            <w:tcW w:w="3645" w:type="dxa"/>
+            <w:shd w:val="clear" w:color="auto" w:fill="CFE2F3"/>
+            <w:tcMar>
+              <w:top w:w="100" w:type="dxa"/>
+              <w:left w:w="100" w:type="dxa"/>
+              <w:bottom w:w="100" w:type="dxa"/>
+              <w:right w:w="100" w:type="dxa"/>
+            </w:tcMar>
+          </w:tcPr>
+          <w:p>
+            <w:pPr>
+              <w:widowControl w:val="0"/>
+              <w:spacing w:line="240" w:lineRule="auto"/>
+            </w:pPr>
+            <w:r>
+              <w:t>Header Information</w:t>
+            </w:r>
+          </w:p>
+        </w:tc>
+        <w:tc>
+          <w:tcPr>
+            <w:tcW w:w="4635" w:type="dxa"/>
+            <w:shd w:val="clear" w:color="auto" w:fill="CFE2F3"/>
+            <w:tcMar>
+              <w:top w:w="100" w:type="dxa"/>
+              <w:left w:w="100" w:type="dxa"/>
+              <w:bottom w:w="100" w:type="dxa"/>
+              <w:right w:w="100" w:type="dxa"/>
+            </w:tcMar>
+          </w:tcPr>
+          <w:p>
+            <w:pPr>
+              <w:widowControl w:val="0"/>
+              <w:pBdr>
+                <w:top w:val="nil"/>
+                <w:left w:val="nil"/>
+                <w:bottom w:val="nil"/>
+                <w:right w:val="nil"/>
+                <w:between w:val="nil"/>
+              </w:pBdr>
+              <w:spacing w:line="240" w:lineRule="auto"/>
+            </w:pPr>
+            <w:r>
+              <w:t xml:space="preserve">Key Information </w:t>
+            </w:r>
+          </w:p>
+        </w:tc>
+        <w:tc>
+          <w:tcPr>
+            <w:tcW w:w="1785" w:type="dxa"/>
+            <w:shd w:val="clear" w:color="auto" w:fill="CFE2F3"/>
+            <w:tcMar>
+              <w:top w:w="100" w:type="dxa"/>
+              <w:left w:w="100" w:type="dxa"/>
+              <w:bottom w:w="100" w:type="dxa"/>
+              <w:right w:w="100" w:type="dxa"/>
+            </w:tcMar>
+          </w:tcPr>
+          <w:p>
+            <w:pPr>
+              <w:widowControl w:val="0"/>
+              <w:pBdr>
+                <w:top w:val="nil"/>
+                <w:left w:val="nil"/>
+                <w:bottom w:val="nil"/>
+                <w:right w:val="nil"/>
+                <w:between w:val="nil"/>
+              </w:pBdr>
+              <w:spacing w:line="240" w:lineRule="auto"/>
+            </w:pPr>
+            <w:r>
+              <w:t>Evidence Location</w:t>
+            </w:r>
+          </w:p>
+        </w:tc>
+      </w:tr>
+      <w:tr>
+        <w:trPr>
+          <w:trHeight w:val="465"/>
+        </w:trPr>
+        <w:tc>
+          <w:tcPr>
+            <w:tcW w:w="1230" w:type="dxa"/>
+            <w:shd w:val="clear" w:color="auto" w:fill="auto"/>
+            <w:tcMar>
+              <w:top w:w="100" w:type="dxa"/>
+              <w:left w:w="100" w:type="dxa"/>
+              <w:bottom w:w="100" w:type="dxa"/>
+              <w:right w:w="100" w:type="dxa"/>
+            </w:tcMar>
+          </w:tcPr>
+          <w:p>
+            <w:pPr>
+              <w:widowControl w:val="0"/>
+              <w:pBdr>
+                <w:top w:val="nil"/>
+                <w:left w:val="nil"/>
+                <w:bottom w:val="nil"/>
+                <w:right w:val="nil"/>
+                <w:between w:val="nil"/>
+              </w:pBdr>
+              <w:spacing w:line="240" w:lineRule="auto"/>
+            </w:pPr>
+            <w:r>
+              <w:t>1</w:t>
+            </w:r>
+          </w:p>
+        </w:tc>
+        <w:tc>
+          <w:tcPr>
+            <w:tcW w:w="1440" w:type="dxa"/>
+            <w:shd w:val="clear" w:color="auto" w:fill="auto"/>
+            <w:tcMar>
+              <w:top w:w="100" w:type="dxa"/>
+              <w:left w:w="100" w:type="dxa"/>
+              <w:bottom w:w="100" w:type="dxa"/>
+              <w:right w:w="100" w:type="dxa"/>
+            </w:tcMar>
+          </w:tcPr>
+          <w:p>
+            <w:pPr>
+              <w:widowControl w:val="0"/>
+              <w:pBdr>
+                <w:top w:val="nil"/>
+                <w:left w:val="nil"/>
+                <w:bottom w:val="nil"/>
+                <w:right w:val="nil"/>
+                <w:between w:val="nil"/>
+              </w:pBdr>
+              <w:spacing w:line="240" w:lineRule="auto"/>
+            </w:pPr>
+            <w:r>
+              <w:t>10 July 2012 08:24:57</w:t>
+            </w:r>
+          </w:p>
+        </w:tc>
+        <w:tc>
+          <w:tcPr>
+            <w:tcW w:w="3645" w:type="dxa"/>
+            <w:shd w:val="clear" w:color="auto" w:fill="auto"/>
+            <w:tcMar>
+              <w:top w:w="100" w:type="dxa"/>
+              <w:left w:w="100" w:type="dxa"/>
+              <w:bottom w:w="100" w:type="dxa"/>
+              <w:right w:w="100" w:type="dxa"/>
+            </w:tcMar>
+          </w:tcPr>
+          <w:p>
+            <w:pPr>
+              <w:widowControl w:val="0"/>
+              <w:pBdr>
+                <w:top w:val="nil"/>
+                <w:left w:val="nil"/>
+                <w:bottom w:val="nil"/>
+                <w:right w:val="nil"/>
+                <w:between w:val="nil"/>
+              </w:pBdr>
+              <w:spacing w:line="240" w:lineRule="auto"/>
+            </w:pPr>
+            <w:r>
+              <w:t xml:space="preserve">From: </w:t>
+            </w:r>
+            <w:hyperlink r:id="rId9" w:history="1">
+              <w:r>
+                <w:rPr>
+                  <w:rStyle w:val="Hyperlink"/>
+                </w:rPr>
+                <w:t>patsumtwelve@gmail.com</w:t>
+              </w:r>
+            </w:hyperlink>
+          </w:p>
+          <w:p>
+            <w:pPr>
+              <w:widowControl w:val="0"/>
+              <w:pBdr>
+                <w:top w:val="nil"/>
+                <w:left w:val="nil"/>
+                <w:bottom w:val="nil"/>
+                <w:right w:val="nil"/>
+                <w:between w:val="nil"/>
+              </w:pBdr>
+              <w:spacing w:line="240" w:lineRule="auto"/>
+            </w:pPr>
+            <w:r>
+              <w:t xml:space="preserve">To: </w:t>
+            </w:r>
+            <w:hyperlink r:id="rId10" w:history="1">
+              <w:r>
+                <w:rPr>
+                  <w:rStyle w:val="Hyperlink"/>
+                </w:rPr>
+                <w:t>coralbluetwo@hotmail.com</w:t>
+              </w:r>
+            </w:hyperlink>
+          </w:p>
+          <w:p>
+            <w:pPr>
+              <w:widowControl w:val="0"/>
+              <w:pBdr>
+                <w:top w:val="nil"/>
+                <w:left w:val="nil"/>
+                <w:bottom w:val="nil"/>
+                <w:right w:val="nil"/>
+                <w:between w:val="nil"/>
+              </w:pBdr>
+              <w:spacing w:line="240" w:lineRule="auto"/>
+            </w:pPr>
+            <w:r>
+              <w:t xml:space="preserve">Subject: </w:t>
+            </w:r>
+            <w:proofErr w:type="spellStart"/>
+            <w:r>
+              <w:t>Fwd</w:t>
+            </w:r>
+            <w:proofErr w:type="spellEnd"/>
+            <w:r>
+              <w:t>: can’t pass up</w:t>
+            </w:r>
+          </w:p>
+        </w:tc>
+        <w:tc>
+          <w:tcPr>
+            <w:tcW w:w="4635" w:type="dxa"/>
+            <w:shd w:val="clear" w:color="auto" w:fill="auto"/>
+            <w:tcMar>
+              <w:top w:w="100" w:type="dxa"/>
+              <w:left w:w="100" w:type="dxa"/>
+              <w:bottom w:w="100" w:type="dxa"/>
+              <w:right w:w="100" w:type="dxa"/>
+            </w:tcMar>
+          </w:tcPr>
+          <w:p>
+            <w:pPr>
+              <w:widowControl w:val="0"/>
+              <w:pBdr>
+                <w:top w:val="nil"/>
+                <w:left w:val="nil"/>
+                <w:bottom w:val="nil"/>
+                <w:right w:val="nil"/>
+                <w:between w:val="nil"/>
+              </w:pBdr>
+              <w:spacing w:line="240" w:lineRule="auto"/>
+            </w:pPr>
+            <w:r>
+              <w:t>List of items needed for the stamps heist</w:t>
+            </w:r>
+          </w:p>
+        </w:tc>
+        <w:tc>
+          <w:tcPr>
+            <w:tcW w:w="1785" w:type="dxa"/>
+            <w:shd w:val="clear" w:color="auto" w:fill="auto"/>
+            <w:tcMar>
+              <w:top w:w="100" w:type="dxa"/>
+              <w:left w:w="100" w:type="dxa"/>
+              <w:bottom w:w="100" w:type="dxa"/>
+              <w:right w:w="100" w:type="dxa"/>
+            </w:tcMar>
+          </w:tcPr>
+          <w:p>
+            <w:pPr>
+              <w:widowControl w:val="0"/>
+              <w:pBdr>
+                <w:top w:val="nil"/>
+                <w:left w:val="nil"/>
+                <w:bottom w:val="nil"/>
+                <w:right w:val="nil"/>
+                <w:between w:val="nil"/>
+              </w:pBdr>
+              <w:spacing w:line="240" w:lineRule="auto"/>
+            </w:pPr>
+            <w:r>
+              <w:t>Emails database</w:t>
+            </w:r>
+          </w:p>
+        </w:tc>
+      </w:tr>
+      <w:tr>
+        <w:tc>
+          <w:tcPr>
+            <w:tcW w:w="1230" w:type="dxa"/>
+            <w:shd w:val="clear" w:color="auto" w:fill="auto"/>
+            <w:tcMar>
+              <w:top w:w="100" w:type="dxa"/>
+              <w:left w:w="100" w:type="dxa"/>
+              <w:bottom w:w="100" w:type="dxa"/>
+              <w:right w:w="100" w:type="dxa"/>
+            </w:tcMar>
+          </w:tcPr>
+          <w:p>
+            <w:pPr>
+              <w:widowControl w:val="0"/>
+              <w:pBdr>
+                <w:top w:val="nil"/>
+                <w:left w:val="nil"/>
+                <w:bottom w:val="nil"/>
+                <w:right w:val="nil"/>
+                <w:between w:val="nil"/>
+              </w:pBdr>
+              <w:spacing w:line="240" w:lineRule="auto"/>
+            </w:pPr>
+            <w:r>
+              <w:t>2</w:t>
+            </w:r>
+          </w:p>
+        </w:tc>
+        <w:tc>
+          <w:tcPr>
+            <w:tcW w:w="1440" w:type="dxa"/>
+            <w:shd w:val="clear" w:color="auto" w:fill="auto"/>
+            <w:tcMar>
+              <w:top w:w="100" w:type="dxa"/>
+              <w:left w:w="100" w:type="dxa"/>
+              <w:bottom w:w="100" w:type="dxa"/>
+              <w:right w:w="100" w:type="dxa"/>
+            </w:tcMar>
+          </w:tcPr>
+          <w:p>
+            <w:pPr>
+              <w:widowControl w:val="0"/>
+              <w:pBdr>
+                <w:top w:val="nil"/>
+                <w:left w:val="nil"/>
+                <w:bottom w:val="nil"/>
+                <w:right w:val="nil"/>
+                <w:between w:val="nil"/>
+              </w:pBdr>
+              <w:spacing w:line="240" w:lineRule="auto"/>
+            </w:pPr>
+            <w:r>
+              <w:t>6 July 2021 11:39:31</w:t>
+            </w:r>
+          </w:p>
+        </w:tc>
+        <w:tc>
+          <w:tcPr>
+            <w:tcW w:w="3645" w:type="dxa"/>
+            <w:shd w:val="clear" w:color="auto" w:fill="auto"/>
+            <w:tcMar>
+              <w:top w:w="100" w:type="dxa"/>
+              <w:left w:w="100" w:type="dxa"/>
+              <w:bottom w:w="100" w:type="dxa"/>
+              <w:right w:w="100" w:type="dxa"/>
+            </w:tcMar>
+          </w:tcPr>
+          <w:p>
+            <w:pPr>
+              <w:widowControl w:val="0"/>
+              <w:pBdr>
+                <w:top w:val="nil"/>
+                <w:left w:val="nil"/>
+                <w:bottom w:val="nil"/>
+                <w:right w:val="nil"/>
+                <w:between w:val="nil"/>
+              </w:pBdr>
+              <w:spacing w:line="240" w:lineRule="auto"/>
+            </w:pPr>
+            <w:r>
+              <w:t>From: patsumtwelve@gmail.com</w:t>
+            </w:r>
+          </w:p>
+          <w:p>
+            <w:pPr>
+              <w:widowControl w:val="0"/>
+              <w:pBdr>
+                <w:top w:val="nil"/>
+                <w:left w:val="nil"/>
+                <w:bottom w:val="nil"/>
+                <w:right w:val="nil"/>
+                <w:between w:val="nil"/>
+              </w:pBdr>
+              <w:spacing w:line="240" w:lineRule="auto"/>
+            </w:pPr>
+            <w:r>
+              <w:t xml:space="preserve">To: </w:t>
+            </w:r>
+            <w:hyperlink r:id="rId11" w:history="1">
+              <w:r>
+                <w:rPr>
+                  <w:rStyle w:val="Hyperlink"/>
+                </w:rPr>
+                <w:t>throne1966@hotmail.com</w:t>
+              </w:r>
+            </w:hyperlink>
+          </w:p>
+          <w:p>
+            <w:pPr>
+              <w:widowControl w:val="0"/>
+              <w:pBdr>
+                <w:top w:val="nil"/>
+                <w:left w:val="nil"/>
+                <w:bottom w:val="nil"/>
+                <w:right w:val="nil"/>
+                <w:between w:val="nil"/>
+              </w:pBdr>
+              <w:spacing w:line="240" w:lineRule="auto"/>
+            </w:pPr>
+            <w:r>
+              <w:t>Subject: can’t pass up</w:t>
+            </w:r>
+          </w:p>
+        </w:tc>
+        <w:tc>
+          <w:tcPr>
+            <w:tcW w:w="4635" w:type="dxa"/>
+            <w:shd w:val="clear" w:color="auto" w:fill="auto"/>
+            <w:tcMar>
+              <w:top w:w="100" w:type="dxa"/>
+              <w:left w:w="100" w:type="dxa"/>
+              <w:bottom w:w="100" w:type="dxa"/>
+              <w:right w:w="100" w:type="dxa"/>
+            </w:tcMar>
+          </w:tcPr>
+          <w:p>
+            <w:pPr>
+              <w:widowControl w:val="0"/>
+              <w:pBdr>
+                <w:top w:val="nil"/>
+                <w:left w:val="nil"/>
+                <w:bottom w:val="nil"/>
+                <w:right w:val="nil"/>
+                <w:between w:val="nil"/>
+              </w:pBdr>
+              <w:spacing w:line="240" w:lineRule="auto"/>
+            </w:pPr>
+            <w:r>
+              <w:t>List of items needed for stamp heist</w:t>
+            </w:r>
+          </w:p>
+        </w:tc>
+        <w:tc>
+          <w:tcPr>
+            <w:tcW w:w="1785" w:type="dxa"/>
+            <w:shd w:val="clear" w:color="auto" w:fill="auto"/>
+            <w:tcMar>
+              <w:top w:w="100" w:type="dxa"/>
+              <w:left w:w="100" w:type="dxa"/>
+              <w:bottom w:w="100" w:type="dxa"/>
+              <w:right w:w="100" w:type="dxa"/>
+            </w:tcMar>
+          </w:tcPr>
+          <w:p>
+            <w:pPr>
+              <w:widowControl w:val="0"/>
+              <w:pBdr>
+                <w:top w:val="nil"/>
+                <w:left w:val="nil"/>
+                <w:bottom w:val="nil"/>
+                <w:right w:val="nil"/>
+                <w:between w:val="nil"/>
+              </w:pBdr>
+              <w:spacing w:line="240" w:lineRule="auto"/>
+            </w:pPr>
+            <w:r>
+              <w:t>Emails database</w:t>
+            </w:r>
+          </w:p>
+        </w:tc>
+      </w:tr>
+      <w:tr>
+        <w:tc>
+          <w:tcPr>
+            <w:tcW w:w="1230" w:type="dxa"/>
+            <w:shd w:val="clear" w:color="auto" w:fill="auto"/>
+            <w:tcMar>
+              <w:top w:w="100" w:type="dxa"/>
+              <w:left w:w="100" w:type="dxa"/>
+              <w:bottom w:w="100" w:type="dxa"/>
+              <w:right w:w="100" w:type="dxa"/>
+            </w:tcMar>
+          </w:tcPr>
+          <w:p>
+            <w:pPr>
+              <w:widowControl w:val="0"/>
+              <w:pBdr>
+                <w:top w:val="nil"/>
+                <w:left w:val="nil"/>
+                <w:bottom w:val="nil"/>
+                <w:right w:val="nil"/>
+                <w:between w:val="nil"/>
+              </w:pBdr>
+              <w:spacing w:line="240" w:lineRule="auto"/>
+            </w:pPr>
+            <w:r>
+              <w:t>3</w:t>
+            </w:r>
+          </w:p>
+        </w:tc>
+        <w:tc>
+          <w:tcPr>
+            <w:tcW w:w="1440" w:type="dxa"/>
+            <w:shd w:val="clear" w:color="auto" w:fill="auto"/>
+            <w:tcMar>
+              <w:top w:w="100" w:type="dxa"/>
+              <w:left w:w="100" w:type="dxa"/>
+              <w:bottom w:w="100" w:type="dxa"/>
+              <w:right w:w="100" w:type="dxa"/>
+            </w:tcMar>
+          </w:tcPr>
+          <w:p>
+            <w:pPr>
+              <w:widowControl w:val="0"/>
+              <w:pBdr>
+                <w:top w:val="nil"/>
+                <w:left w:val="nil"/>
+                <w:bottom w:val="nil"/>
+                <w:right w:val="nil"/>
+                <w:between w:val="nil"/>
+              </w:pBdr>
+              <w:spacing w:line="240" w:lineRule="auto"/>
+            </w:pPr>
+            <w:r>
+              <w:t>19 June 2012 14:38:59</w:t>
+            </w:r>
+          </w:p>
+        </w:tc>
+        <w:tc>
+          <w:tcPr>
+            <w:tcW w:w="3645" w:type="dxa"/>
+            <w:shd w:val="clear" w:color="auto" w:fill="auto"/>
+            <w:tcMar>
+              <w:top w:w="100" w:type="dxa"/>
+              <w:left w:w="100" w:type="dxa"/>
+              <w:bottom w:w="100" w:type="dxa"/>
+              <w:right w:w="100" w:type="dxa"/>
+            </w:tcMar>
+          </w:tcPr>
+          <w:p>
+            <w:pPr>
+              <w:widowControl w:val="0"/>
+              <w:pBdr>
+                <w:top w:val="nil"/>
+                <w:left w:val="nil"/>
+                <w:bottom w:val="nil"/>
+                <w:right w:val="nil"/>
+                <w:between w:val="nil"/>
+              </w:pBdr>
+              <w:spacing w:line="240" w:lineRule="auto"/>
+            </w:pPr>
+            <w:r>
+              <w:t>From: patsumtwelve@gmail.com</w:t>
+            </w:r>
+          </w:p>
+          <w:p>
+            <w:pPr>
+              <w:widowControl w:val="0"/>
+              <w:pBdr>
+                <w:top w:val="nil"/>
+                <w:left w:val="nil"/>
+                <w:bottom w:val="nil"/>
+                <w:right w:val="nil"/>
+                <w:between w:val="nil"/>
+              </w:pBdr>
+              <w:spacing w:line="240" w:lineRule="auto"/>
+            </w:pPr>
+            <w:r>
+              <w:t xml:space="preserve">To: </w:t>
+            </w:r>
+            <w:hyperlink r:id="rId12" w:history="1">
+              <w:r>
+                <w:rPr>
+                  <w:rStyle w:val="Hyperlink"/>
+                </w:rPr>
+                <w:t>coralbluetwo@hotmail.com</w:t>
+              </w:r>
+            </w:hyperlink>
+          </w:p>
+          <w:p>
+            <w:pPr>
+              <w:widowControl w:val="0"/>
+              <w:pBdr>
+                <w:top w:val="nil"/>
+                <w:left w:val="nil"/>
+                <w:bottom w:val="nil"/>
+                <w:right w:val="nil"/>
+                <w:between w:val="nil"/>
+              </w:pBdr>
+              <w:spacing w:line="240" w:lineRule="auto"/>
+            </w:pPr>
+            <w:r>
+              <w:t xml:space="preserve">Subject: </w:t>
+            </w:r>
+            <w:proofErr w:type="spellStart"/>
+            <w:r>
+              <w:t>CrazyDave</w:t>
+            </w:r>
+            <w:proofErr w:type="spellEnd"/>
+            <w:r>
+              <w:t xml:space="preserve"> by the VMs</w:t>
+            </w:r>
+          </w:p>
+        </w:tc>
+        <w:tc>
+          <w:tcPr>
+            <w:tcW w:w="4635" w:type="dxa"/>
+            <w:shd w:val="clear" w:color="auto" w:fill="auto"/>
+            <w:tcMar>
+              <w:top w:w="100" w:type="dxa"/>
+              <w:left w:w="100" w:type="dxa"/>
+              <w:bottom w:w="100" w:type="dxa"/>
+              <w:right w:w="100" w:type="dxa"/>
+            </w:tcMar>
+          </w:tcPr>
+          <w:p>
+            <w:pPr>
+              <w:widowControl w:val="0"/>
+              <w:pBdr>
+                <w:top w:val="nil"/>
+                <w:left w:val="nil"/>
+                <w:bottom w:val="nil"/>
+                <w:right w:val="nil"/>
+                <w:between w:val="nil"/>
+              </w:pBdr>
+              <w:spacing w:line="240" w:lineRule="auto"/>
+            </w:pPr>
+            <w:r>
+              <w:t xml:space="preserve">Pat emails Tracy to check out a </w:t>
+            </w:r>
+          </w:p>
+        </w:tc>
+        <w:tc>
+          <w:tcPr>
+            <w:tcW w:w="1785" w:type="dxa"/>
+            <w:shd w:val="clear" w:color="auto" w:fill="auto"/>
+            <w:tcMar>
+              <w:top w:w="100" w:type="dxa"/>
+              <w:left w:w="100" w:type="dxa"/>
+              <w:bottom w:w="100" w:type="dxa"/>
+              <w:right w:w="100" w:type="dxa"/>
+            </w:tcMar>
+          </w:tcPr>
+          <w:p>
+            <w:pPr>
+              <w:widowControl w:val="0"/>
+              <w:pBdr>
+                <w:top w:val="nil"/>
+                <w:left w:val="nil"/>
+                <w:bottom w:val="nil"/>
+                <w:right w:val="nil"/>
+                <w:between w:val="nil"/>
+              </w:pBdr>
+              <w:spacing w:line="240" w:lineRule="auto"/>
+            </w:pPr>
+          </w:p>
+        </w:tc>
+      </w:tr>
+      <w:tr>
+        <w:tc>
+          <w:tcPr>
+            <w:tcW w:w="1230" w:type="dxa"/>
+            <w:shd w:val="clear" w:color="auto" w:fill="auto"/>
+            <w:tcMar>
+              <w:top w:w="100" w:type="dxa"/>
+              <w:left w:w="100" w:type="dxa"/>
+              <w:bottom w:w="100" w:type="dxa"/>
+              <w:right w:w="100" w:type="dxa"/>
+            </w:tcMar>
+          </w:tcPr>
+          <w:p>
+            <w:pPr>
+              <w:widowControl w:val="0"/>
+              <w:pBdr>
+                <w:top w:val="nil"/>
+                <w:left w:val="nil"/>
+                <w:bottom w:val="nil"/>
+                <w:right w:val="nil"/>
+                <w:between w:val="nil"/>
+              </w:pBdr>
+              <w:spacing w:line="240" w:lineRule="auto"/>
+            </w:pPr>
+          </w:p>
+        </w:tc>
+        <w:tc>
+          <w:tcPr>
+            <w:tcW w:w="1440" w:type="dxa"/>
+            <w:shd w:val="clear" w:color="auto" w:fill="auto"/>
+            <w:tcMar>
+              <w:top w:w="100" w:type="dxa"/>
+              <w:left w:w="100" w:type="dxa"/>
+              <w:bottom w:w="100" w:type="dxa"/>
+              <w:right w:w="100" w:type="dxa"/>
+            </w:tcMar>
+          </w:tcPr>
+          <w:p>
+            <w:pPr>
+              <w:widowControl w:val="0"/>
+              <w:pBdr>
+                <w:top w:val="nil"/>
+                <w:left w:val="nil"/>
+                <w:bottom w:val="nil"/>
+                <w:right w:val="nil"/>
+                <w:between w:val="nil"/>
+              </w:pBdr>
+              <w:spacing w:line="240" w:lineRule="auto"/>
+            </w:pPr>
+          </w:p>
+        </w:tc>
+        <w:tc>
+          <w:tcPr>
+            <w:tcW w:w="3645" w:type="dxa"/>
+            <w:shd w:val="clear" w:color="auto" w:fill="auto"/>
+            <w:tcMar>
+              <w:top w:w="100" w:type="dxa"/>
+              <w:left w:w="100" w:type="dxa"/>
+              <w:bottom w:w="100" w:type="dxa"/>
+              <w:right w:w="100" w:type="dxa"/>
+            </w:tcMar>
+          </w:tcPr>
+          <w:p>
+            <w:pPr>
+              <w:widowControl w:val="0"/>
+              <w:pBdr>
+                <w:top w:val="nil"/>
+                <w:left w:val="nil"/>
+                <w:bottom w:val="nil"/>
+                <w:right w:val="nil"/>
+                <w:between w:val="nil"/>
+              </w:pBdr>
+              <w:spacing w:line="240" w:lineRule="auto"/>
+            </w:pPr>
+          </w:p>
+        </w:tc>
+        <w:tc>
+          <w:tcPr>
+            <w:tcW w:w="4635" w:type="dxa"/>
+            <w:shd w:val="clear" w:color="auto" w:fill="auto"/>
+            <w:tcMar>
+              <w:top w:w="100" w:type="dxa"/>
+              <w:left w:w="100" w:type="dxa"/>
+              <w:bottom w:w="100" w:type="dxa"/>
+              <w:right w:w="100" w:type="dxa"/>
+            </w:tcMar>
+          </w:tcPr>
+          <w:p>
+            <w:pPr>
+              <w:widowControl w:val="0"/>
+              <w:pBdr>
+                <w:top w:val="nil"/>
+                <w:left w:val="nil"/>
+                <w:bottom w:val="nil"/>
+                <w:right w:val="nil"/>
+                <w:between w:val="nil"/>
+              </w:pBdr>
+              <w:spacing w:line="240" w:lineRule="auto"/>
+            </w:pPr>
+          </w:p>
+        </w:tc>
+        <w:tc>
+          <w:tcPr>
+            <w:tcW w:w="1785" w:type="dxa"/>
+            <w:shd w:val="clear" w:color="auto" w:fill="auto"/>
+            <w:tcMar>
+              <w:top w:w="100" w:type="dxa"/>
+              <w:left w:w="100" w:type="dxa"/>
+              <w:bottom w:w="100" w:type="dxa"/>
+              <w:right w:w="100" w:type="dxa"/>
+            </w:tcMar>
+          </w:tcPr>
+          <w:p>
+            <w:pPr>
+              <w:widowControl w:val="0"/>
+              <w:pBdr>
+                <w:top w:val="nil"/>
+                <w:left w:val="nil"/>
+                <w:bottom w:val="nil"/>
+                <w:right w:val="nil"/>
+                <w:between w:val="nil"/>
+              </w:pBdr>
+              <w:spacing w:line="240" w:lineRule="auto"/>
+            </w:pPr>
+          </w:p>
+        </w:tc>
+      </w:tr>
+    </w:tbl>
     <w:p>
       <w:pPr>
         <w:rPr>
@@ -3036,13 +3918,6 @@
           <w:shd w:val="clear" w:color="auto" w:fill="FFF2CC"/>
         </w:rPr>
       </w:pPr>
-      <w:r>
-        <w:rPr>
-          <w:rFonts w:ascii="Roboto" w:eastAsia="Roboto" w:hAnsi="Roboto" w:cs="Roboto"/>
-          <w:shd w:val="clear" w:color="auto" w:fill="FFF2CC"/>
-        </w:rPr>
-        <w:t xml:space="preserve">[Paste your Correspondence Evidence Worksheet here.] </w:t>
-      </w:r>
     </w:p>
     <w:p>
       <w:pPr>
@@ -3145,9 +4020,9 @@
       </w:pPr>
     </w:p>
     <w:sectPr>
-      <w:footerReference w:type="default" r:id="rId9"/>
-      <w:headerReference w:type="first" r:id="rId10"/>
-      <w:footerReference w:type="first" r:id="rId11"/>
+      <w:footerReference w:type="default" r:id="rId13"/>
+      <w:headerReference w:type="first" r:id="rId14"/>
+      <w:footerReference w:type="first" r:id="rId15"/>
       <w:pgSz w:w="12240" w:h="15840"/>
       <w:pgMar w:top="1440" w:right="1440" w:bottom="1440" w:left="1440" w:header="720" w:footer="720" w:gutter="0"/>
       <w:pgNumType w:start="1"/>

</xml_diff>